<commit_message>
added Heroku port and JSON response
</commit_message>
<xml_diff>
--- a/Practicum 1/VerslagPracticum1.docx
+++ b/Practicum 1/VerslagPracticum1.docx
@@ -820,18 +820,8 @@
                                         <w:sz w:val="36"/>
                                         <w:szCs w:val="36"/>
                                       </w:rPr>
-                                      <w:t xml:space="preserve">Werken met Node.js, Git en </w:t>
+                                      <w:t>Werken met Node.js, Git en Heroku</w:t>
                                     </w:r>
-                                    <w:proofErr w:type="spellStart"/>
-                                    <w:r>
-                                      <w:rPr>
-                                        <w:color w:val="404040" w:themeColor="text1" w:themeTint="BF"/>
-                                        <w:sz w:val="36"/>
-                                        <w:szCs w:val="36"/>
-                                      </w:rPr>
-                                      <w:t>Heroku</w:t>
-                                    </w:r>
-                                    <w:proofErr w:type="spellEnd"/>
                                   </w:p>
                                 </w:sdtContent>
                               </w:sdt>
@@ -932,18 +922,8 @@
                                   <w:sz w:val="36"/>
                                   <w:szCs w:val="36"/>
                                 </w:rPr>
-                                <w:t xml:space="preserve">Werken met Node.js, Git en </w:t>
+                                <w:t>Werken met Node.js, Git en Heroku</w:t>
                               </w:r>
-                              <w:proofErr w:type="spellStart"/>
-                              <w:r>
-                                <w:rPr>
-                                  <w:color w:val="404040" w:themeColor="text1" w:themeTint="BF"/>
-                                  <w:sz w:val="36"/>
-                                  <w:szCs w:val="36"/>
-                                </w:rPr>
-                                <w:t>Heroku</w:t>
-                              </w:r>
-                              <w:proofErr w:type="spellEnd"/>
                             </w:p>
                           </w:sdtContent>
                         </w:sdt>
@@ -1458,7 +1438,6 @@
         </w:rPr>
         <w:t>Wat betekent de '^' (</w:t>
       </w:r>
-      <w:proofErr w:type="spellStart"/>
       <w:r>
         <w:rPr>
           <w:b/>
@@ -1467,61 +1446,12 @@
         </w:rPr>
         <w:t>caret</w:t>
       </w:r>
-      <w:proofErr w:type="spellEnd"/>
-      <w:r>
-        <w:rPr>
-          <w:b/>
-          <w:lang w:val="nl-NL"/>
-        </w:rPr>
-        <w:t xml:space="preserve"> in het Engels) voor het typenummer achter "</w:t>
-      </w:r>
-      <w:proofErr w:type="spellStart"/>
-      <w:r>
-        <w:rPr>
-          <w:b/>
-          <w:lang w:val="nl-NL"/>
-        </w:rPr>
-        <w:t>express</w:t>
-      </w:r>
-      <w:proofErr w:type="spellEnd"/>
-      <w:r>
-        <w:rPr>
-          <w:b/>
-          <w:lang w:val="nl-NL"/>
-        </w:rPr>
-        <w:t xml:space="preserve">":? Als er "^4.15.2" staat, welke nieuwe versies van </w:t>
-      </w:r>
-      <w:proofErr w:type="spellStart"/>
-      <w:r>
-        <w:rPr>
-          <w:b/>
-          <w:lang w:val="nl-NL"/>
-        </w:rPr>
-        <w:t>express</w:t>
-      </w:r>
-      <w:proofErr w:type="spellEnd"/>
-      <w:r>
-        <w:rPr>
-          <w:b/>
-          <w:lang w:val="nl-NL"/>
-        </w:rPr>
-        <w:t xml:space="preserve"> zijn dan voor dit project (deze </w:t>
-      </w:r>
-      <w:proofErr w:type="spellStart"/>
-      <w:r>
-        <w:rPr>
-          <w:b/>
-          <w:lang w:val="nl-NL"/>
-        </w:rPr>
-        <w:t>package.json</w:t>
-      </w:r>
-      <w:proofErr w:type="spellEnd"/>
-      <w:r>
-        <w:rPr>
-          <w:b/>
-          <w:lang w:val="nl-NL"/>
-        </w:rPr>
-        <w:t>) toegestaan en welke niet:</w:t>
+      <w:r>
+        <w:rPr>
+          <w:b/>
+          <w:lang w:val="nl-NL"/>
+        </w:rPr>
+        <w:t xml:space="preserve"> in het Engels) voor het typenummer achter "express":? Als er "^4.15.2" staat, welke nieuwe versies van express zijn dan voor dit project (deze package.json) toegestaan en welke niet:</w:t>
       </w:r>
     </w:p>
     <w:p>
@@ -1603,15 +1533,7 @@
         <w:t>Staat modificaties toe aan de alle cijfers behalve het</w:t>
       </w:r>
       <w:r>
-        <w:t xml:space="preserve"> meest linkse, niet nul, cijfer in de [major, minor, patch] </w:t>
-      </w:r>
-      <w:proofErr w:type="spellStart"/>
-      <w:r>
-        <w:t>tuple</w:t>
-      </w:r>
-      <w:proofErr w:type="spellEnd"/>
-      <w:r>
-        <w:t>.</w:t>
+        <w:t xml:space="preserve"> meest linkse, niet nul, cijfer in de [major, minor, patch] tuple.</w:t>
       </w:r>
     </w:p>
     <w:p>
@@ -1676,33 +1598,11 @@
         </w:rPr>
         <w:t xml:space="preserve">GET: </w:t>
       </w:r>
-      <w:proofErr w:type="spellStart"/>
       <w:r>
         <w:rPr>
           <w:color w:val="6A8759"/>
         </w:rPr>
-        <w:t>Hello</w:t>
-      </w:r>
-      <w:proofErr w:type="spellEnd"/>
-      <w:r>
-        <w:rPr>
-          <w:color w:val="6A8759"/>
-        </w:rPr>
-        <w:t xml:space="preserve"> </w:t>
-      </w:r>
-      <w:proofErr w:type="spellStart"/>
-      <w:r>
-        <w:rPr>
-          <w:color w:val="6A8759"/>
-        </w:rPr>
-        <w:t>Avans</w:t>
-      </w:r>
-      <w:proofErr w:type="spellEnd"/>
-      <w:r>
-        <w:rPr>
-          <w:color w:val="6A8759"/>
-        </w:rPr>
-        <w:t>!</w:t>
+        <w:t>Hello Avans!</w:t>
       </w:r>
     </w:p>
     <w:p>
@@ -1727,21 +1627,7 @@
           <w:lang w:val="en-US"/>
         </w:rPr>
         <w:lastRenderedPageBreak/>
-        <w:t xml:space="preserve">POST: Hello </w:t>
-      </w:r>
-      <w:proofErr w:type="spellStart"/>
-      <w:r>
-        <w:rPr>
-          <w:lang w:val="en-US"/>
-        </w:rPr>
-        <w:t>Avans</w:t>
-      </w:r>
-      <w:proofErr w:type="spellEnd"/>
-      <w:r>
-        <w:rPr>
-          <w:lang w:val="en-US"/>
-        </w:rPr>
-        <w:t>, POST request received!</w:t>
+        <w:t>POST: Hello Avans, POST request received!</w:t>
       </w:r>
     </w:p>
     <w:p>
@@ -1753,27 +1639,16 @@
         </w:rPr>
       </w:pPr>
       <w:r>
+        <w:rPr>
+          <w:lang w:val="en-US"/>
+        </w:rPr>
         <w:t xml:space="preserve">PUT: </w:t>
       </w:r>
       <w:r>
         <w:rPr>
           <w:lang w:val="en-US"/>
         </w:rPr>
-        <w:t xml:space="preserve">Hello </w:t>
-      </w:r>
-      <w:proofErr w:type="spellStart"/>
-      <w:r>
-        <w:rPr>
-          <w:lang w:val="en-US"/>
-        </w:rPr>
-        <w:t>Avans</w:t>
-      </w:r>
-      <w:proofErr w:type="spellEnd"/>
-      <w:r>
-        <w:rPr>
-          <w:lang w:val="en-US"/>
-        </w:rPr>
-        <w:t>, PUT request received!</w:t>
+        <w:t>Hello Avans, PUT request received!</w:t>
       </w:r>
     </w:p>
     <w:p>
@@ -1792,19 +1667,11 @@
           <w:lang w:val="en-US"/>
         </w:rPr>
       </w:pPr>
-      <w:proofErr w:type="spellStart"/>
       <w:r>
         <w:rPr>
           <w:lang w:val="en-US"/>
         </w:rPr>
-        <w:t>Resultaat</w:t>
-      </w:r>
-      <w:proofErr w:type="spellEnd"/>
-      <w:r>
-        <w:rPr>
-          <w:lang w:val="en-US"/>
-        </w:rPr>
-        <w:t>:</w:t>
+        <w:t>Resultaat:</w:t>
       </w:r>
     </w:p>
     <w:p>
@@ -2248,10 +2115,7 @@
         </w:r>
       </w:hyperlink>
       <w:r>
-        <w:t xml:space="preserve">: </w:t>
-      </w:r>
-      <w:r>
-        <w:t>krijg een HTML error pagina terug</w:t>
+        <w:t>: krijg een HTML error pagina terug</w:t>
       </w:r>
     </w:p>
     <w:p>
@@ -2276,154 +2140,34 @@
     </w:p>
     <w:p>
       <w:r>
-        <w:t xml:space="preserve">Routing is de definitie van applicatie </w:t>
-      </w:r>
-      <w:proofErr w:type="spellStart"/>
-      <w:r>
-        <w:t>endpoints</w:t>
-      </w:r>
-      <w:proofErr w:type="spellEnd"/>
-      <w:r>
-        <w:t xml:space="preserve"> en hoe ze reageren op verzoeken van een </w:t>
-      </w:r>
-      <w:proofErr w:type="spellStart"/>
-      <w:r>
-        <w:t>client</w:t>
-      </w:r>
-      <w:proofErr w:type="spellEnd"/>
-      <w:r>
-        <w:t xml:space="preserve">. Een route methode is afgeleid van http methodes. De </w:t>
-      </w:r>
-      <w:proofErr w:type="spellStart"/>
-      <w:r>
-        <w:t>express</w:t>
-      </w:r>
-      <w:proofErr w:type="spellEnd"/>
-      <w:r>
-        <w:t xml:space="preserve"> class kan deze methodes gebruiken.</w:t>
-      </w:r>
-      <w:r>
-        <w:t xml:space="preserve"> </w:t>
-      </w:r>
-      <w:proofErr w:type="spellStart"/>
-      <w:r>
-        <w:t>App.all</w:t>
-      </w:r>
-      <w:proofErr w:type="spellEnd"/>
-      <w:r>
-        <w:t xml:space="preserve">() is een speciale methode die niet is afgeleid van een http methode. Deze methode wordt aangeroepen </w:t>
+        <w:t>Routing is de definitie van applicatie endpoints en hoe ze reageren op verzoeken van een client. Een route methode is afgeleid van http methodes. De express class kan deze methodes gebruiken.</w:t>
+      </w:r>
+      <w:r>
+        <w:t xml:space="preserve"> App.all() is een speciale methode die niet is afgeleid van een http methode. Deze methode wordt aangeroepen </w:t>
       </w:r>
       <w:r>
         <w:t>na alle http methodes.</w:t>
       </w:r>
       <w:r>
-        <w:t xml:space="preserve"> In combinatie met </w:t>
-      </w:r>
-      <w:proofErr w:type="spellStart"/>
-      <w:r>
-        <w:t>request</w:t>
-      </w:r>
-      <w:proofErr w:type="spellEnd"/>
-      <w:r>
-        <w:t xml:space="preserve"> methoden verzorgen </w:t>
-      </w:r>
-      <w:proofErr w:type="spellStart"/>
-      <w:r>
-        <w:t>request</w:t>
-      </w:r>
-      <w:proofErr w:type="spellEnd"/>
-      <w:r>
-        <w:t xml:space="preserve"> </w:t>
-      </w:r>
-      <w:proofErr w:type="spellStart"/>
-      <w:r>
-        <w:t>paths</w:t>
-      </w:r>
-      <w:proofErr w:type="spellEnd"/>
-      <w:r>
-        <w:t xml:space="preserve"> de </w:t>
-      </w:r>
-      <w:proofErr w:type="spellStart"/>
-      <w:r>
-        <w:t>endpoints</w:t>
-      </w:r>
-      <w:proofErr w:type="spellEnd"/>
-      <w:r>
-        <w:t xml:space="preserve"> van een API.</w:t>
-      </w:r>
-      <w:r>
-        <w:t xml:space="preserve"> Route parameters zijn </w:t>
-      </w:r>
-      <w:proofErr w:type="spellStart"/>
-      <w:r>
-        <w:t>keys</w:t>
-      </w:r>
-      <w:proofErr w:type="spellEnd"/>
-      <w:r>
-        <w:t xml:space="preserve"> die een </w:t>
-      </w:r>
-      <w:proofErr w:type="spellStart"/>
-      <w:r>
-        <w:t>value</w:t>
-      </w:r>
-      <w:proofErr w:type="spellEnd"/>
-      <w:r>
-        <w:t xml:space="preserve"> vangen die bij die </w:t>
-      </w:r>
-      <w:proofErr w:type="spellStart"/>
-      <w:r>
-        <w:t>keys</w:t>
-      </w:r>
-      <w:proofErr w:type="spellEnd"/>
-      <w:r>
-        <w:t xml:space="preserve"> horen. </w:t>
-      </w:r>
-      <w:r>
-        <w:t xml:space="preserve">Route </w:t>
-      </w:r>
-      <w:proofErr w:type="spellStart"/>
-      <w:r>
-        <w:t>hand</w:t>
-      </w:r>
-      <w:r>
-        <w:t>lers</w:t>
-      </w:r>
-      <w:proofErr w:type="spellEnd"/>
-      <w:r>
-        <w:t xml:space="preserve"> zijn </w:t>
-      </w:r>
-      <w:proofErr w:type="spellStart"/>
-      <w:r>
-        <w:t>callback</w:t>
-      </w:r>
-      <w:proofErr w:type="spellEnd"/>
-      <w:r>
-        <w:t xml:space="preserve"> functies die</w:t>
-      </w:r>
-      <w:r>
-        <w:t xml:space="preserve"> een </w:t>
-      </w:r>
-      <w:proofErr w:type="spellStart"/>
-      <w:r>
-        <w:t>request</w:t>
-      </w:r>
-      <w:proofErr w:type="spellEnd"/>
-      <w:r>
-        <w:t xml:space="preserve"> af kunnen handelen, </w:t>
+        <w:t xml:space="preserve"> In combinatie met request methoden verzorgen request paths de endpoints van een API.</w:t>
+      </w:r>
+      <w:r>
+        <w:t xml:space="preserve"> Route parameters zijn keys die een value vangen die bij die keys horen. </w:t>
+      </w:r>
+      <w:r>
+        <w:t>Route hand</w:t>
+      </w:r>
+      <w:r>
+        <w:t>lers zijn callback functies die</w:t>
+      </w:r>
+      <w:r>
+        <w:t xml:space="preserve"> een request af kunnen handelen, </w:t>
       </w:r>
       <w:r>
         <w:t>fungerende als tussenpersonen.</w:t>
       </w:r>
       <w:r>
-        <w:t xml:space="preserve"> Response methodes zijn methodes die de </w:t>
-      </w:r>
-      <w:proofErr w:type="spellStart"/>
-      <w:r>
-        <w:t>client</w:t>
-      </w:r>
-      <w:proofErr w:type="spellEnd"/>
-      <w:r>
-        <w:t xml:space="preserve"> een antwoord geven.</w:t>
+        <w:t xml:space="preserve"> Response methodes zijn methodes die de client een antwoord geven.</w:t>
       </w:r>
     </w:p>
     <w:p>
@@ -2443,55 +2187,7 @@
           <w:b/>
           <w:lang w:val="nl-NL"/>
         </w:rPr>
-        <w:t xml:space="preserve">Test met een GET </w:t>
-      </w:r>
-      <w:proofErr w:type="spellStart"/>
-      <w:r>
-        <w:rPr>
-          <w:b/>
-          <w:lang w:val="nl-NL"/>
-        </w:rPr>
-        <w:t>request</w:t>
-      </w:r>
-      <w:proofErr w:type="spellEnd"/>
-      <w:r>
-        <w:rPr>
-          <w:b/>
-          <w:lang w:val="nl-NL"/>
-        </w:rPr>
-        <w:t xml:space="preserve"> naar localhost:3000/</w:t>
-      </w:r>
-      <w:proofErr w:type="spellStart"/>
-      <w:r>
-        <w:rPr>
-          <w:b/>
-          <w:lang w:val="nl-NL"/>
-        </w:rPr>
-        <w:t>api</w:t>
-      </w:r>
-      <w:proofErr w:type="spellEnd"/>
-      <w:r>
-        <w:rPr>
-          <w:b/>
-          <w:lang w:val="nl-NL"/>
-        </w:rPr>
-        <w:t xml:space="preserve"> in Postman. Werkt het ook voor een POST naar localhost:3000/</w:t>
-      </w:r>
-      <w:proofErr w:type="spellStart"/>
-      <w:r>
-        <w:rPr>
-          <w:b/>
-          <w:lang w:val="nl-NL"/>
-        </w:rPr>
-        <w:t>api</w:t>
-      </w:r>
-      <w:proofErr w:type="spellEnd"/>
-      <w:r>
-        <w:rPr>
-          <w:b/>
-          <w:lang w:val="nl-NL"/>
-        </w:rPr>
-        <w:t>?</w:t>
+        <w:t>Test met een GET request naar localhost:3000/api in Postman. Werkt het ook voor een POST naar localhost:3000/api?</w:t>
       </w:r>
     </w:p>
     <w:p>
@@ -2545,39 +2241,7 @@
           <w:b/>
           <w:lang w:val="nl-NL"/>
         </w:rPr>
-        <w:t xml:space="preserve">Als we </w:t>
-      </w:r>
-      <w:proofErr w:type="spellStart"/>
-      <w:r>
-        <w:rPr>
-          <w:b/>
-          <w:lang w:val="nl-NL"/>
-        </w:rPr>
-        <w:t>app.get</w:t>
-      </w:r>
-      <w:proofErr w:type="spellEnd"/>
-      <w:r>
-        <w:rPr>
-          <w:b/>
-          <w:lang w:val="nl-NL"/>
-        </w:rPr>
-        <w:t xml:space="preserve">('*', ...) vervangen door </w:t>
-      </w:r>
-      <w:proofErr w:type="spellStart"/>
-      <w:r>
-        <w:rPr>
-          <w:b/>
-          <w:lang w:val="nl-NL"/>
-        </w:rPr>
-        <w:t>app.all</w:t>
-      </w:r>
-      <w:proofErr w:type="spellEnd"/>
-      <w:r>
-        <w:rPr>
-          <w:b/>
-          <w:lang w:val="nl-NL"/>
-        </w:rPr>
-        <w:t>('*', ...), lost dit dan het probleem op met de POST? Test in Postman en toon je resultaat.</w:t>
+        <w:t>Als we app.get('*', ...) vervangen door app.all('*', ...), lost dit dan het probleem op met de POST? Test in Postman en toon je resultaat.</w:t>
       </w:r>
     </w:p>
     <w:p>
@@ -2641,39 +2305,7 @@
           <w:b/>
           <w:lang w:val="nl-NL"/>
         </w:rPr>
-        <w:t xml:space="preserve">Wat gebeurt er als we de </w:t>
-      </w:r>
-      <w:proofErr w:type="spellStart"/>
-      <w:r>
-        <w:rPr>
-          <w:b/>
-          <w:lang w:val="nl-NL"/>
-        </w:rPr>
-        <w:t>app.all</w:t>
-      </w:r>
-      <w:proofErr w:type="spellEnd"/>
-      <w:r>
-        <w:rPr>
-          <w:b/>
-          <w:lang w:val="nl-NL"/>
-        </w:rPr>
-        <w:t xml:space="preserve">('*', ...) bovenaan zetten in de file, boven de eerste </w:t>
-      </w:r>
-      <w:proofErr w:type="spellStart"/>
-      <w:r>
-        <w:rPr>
-          <w:b/>
-          <w:lang w:val="nl-NL"/>
-        </w:rPr>
-        <w:t>app.get</w:t>
-      </w:r>
-      <w:proofErr w:type="spellEnd"/>
-      <w:r>
-        <w:rPr>
-          <w:b/>
-          <w:lang w:val="nl-NL"/>
-        </w:rPr>
-        <w:t>(...)? Test met Postman, beschrijf je resultaat.</w:t>
+        <w:t>Wat gebeurt er als we de app.all('*', ...) bovenaan zetten in de file, boven de eerste app.get(...)? Test met Postman, beschrijf je resultaat.</w:t>
       </w:r>
     </w:p>
     <w:p>
@@ -2698,35 +2330,7 @@
         <w:rPr>
           <w:lang w:val="nl-NL"/>
         </w:rPr>
-        <w:t xml:space="preserve">Alle methodes die nu onder </w:t>
-      </w:r>
-      <w:proofErr w:type="spellStart"/>
-      <w:r>
-        <w:rPr>
-          <w:lang w:val="nl-NL"/>
-        </w:rPr>
-        <w:t>app.all</w:t>
-      </w:r>
-      <w:proofErr w:type="spellEnd"/>
-      <w:r>
-        <w:rPr>
-          <w:lang w:val="nl-NL"/>
-        </w:rPr>
-        <w:t xml:space="preserve">(‘*’, …) staan worden niet meer uitgevoerd. Alle get, post en put </w:t>
-      </w:r>
-      <w:proofErr w:type="spellStart"/>
-      <w:r>
-        <w:rPr>
-          <w:lang w:val="nl-NL"/>
-        </w:rPr>
-        <w:t>request</w:t>
-      </w:r>
-      <w:proofErr w:type="spellEnd"/>
-      <w:r>
-        <w:rPr>
-          <w:lang w:val="nl-NL"/>
-        </w:rPr>
-        <w:t xml:space="preserve"> krijgen nu het volgende terug als antwoord:</w:t>
+        <w:t>Alle methodes die nu onder app.all(‘*’, …) staan worden niet meer uitgevoerd. Alle get, post en put request krijgen nu het volgende terug als antwoord:</w:t>
       </w:r>
       <w:r>
         <w:rPr>
@@ -2737,7 +2341,7 @@
       <w:r>
         <w:rPr>
           <w:noProof/>
-          <w:lang w:eastAsia="nl-NL"/>
+          <w:lang w:val="nl-NL" w:eastAsia="nl-NL"/>
         </w:rPr>
         <w:drawing>
           <wp:inline distT="0" distB="0" distL="0" distR="0" wp14:anchorId="4951A970" wp14:editId="54A4873F">
@@ -2781,13 +2385,64 @@
         <w:pStyle w:val="Kop1"/>
       </w:pPr>
       <w:r>
-        <w:t>Opdracht 3</w:t>
-      </w:r>
-    </w:p>
-    <w:p>
+        <w:t>Opdracht 5</w:t>
+      </w:r>
+    </w:p>
+    <w:p>
+      <w:pPr>
+        <w:pStyle w:val="Lijstalinea"/>
+        <w:numPr>
+          <w:ilvl w:val="0"/>
+          <w:numId w:val="4"/>
+        </w:numPr>
+        <w:rPr>
+          <w:b/>
+          <w:lang w:val="nl-NL"/>
+        </w:rPr>
+      </w:pPr>
+      <w:r>
+        <w:rPr>
+          <w:b/>
+          <w:lang w:val="nl-NL"/>
+        </w:rPr>
+        <w:t>Test of je app werkt met Postman, maar geef nu de URL op die Heroku aan je app heeft toegewezen. Werkt je app op Heroku? Beschrijf het resultaat.</w:t>
+      </w:r>
+    </w:p>
+    <w:p>
+      <w:pPr>
+        <w:pStyle w:val="Lijstalinea"/>
+        <w:ind w:left="360"/>
+        <w:rPr>
+          <w:b/>
+          <w:lang w:val="nl-NL"/>
+        </w:rPr>
+      </w:pPr>
+    </w:p>
+    <w:p>
+      <w:pPr>
+        <w:pStyle w:val="Lijstalinea"/>
+        <w:ind w:left="360"/>
+        <w:rPr>
+          <w:lang w:val="nl-NL"/>
+        </w:rPr>
+      </w:pPr>
+      <w:r>
+        <w:rPr>
+          <w:lang w:val="nl-NL"/>
+        </w:rPr>
+        <w:t>Postman geeft een HTML error page terug.</w:t>
+      </w:r>
+      <w:r>
+        <w:rPr>
+          <w:lang w:val="nl-NL"/>
+        </w:rPr>
+        <w:t xml:space="preserve"> De app werkt dus niet op Heroku.</w:t>
+      </w:r>
       <w:bookmarkStart w:id="0" w:name="_GoBack"/>
       <w:bookmarkEnd w:id="0"/>
     </w:p>
+    <w:p/>
+    <w:p/>
     <w:p>
       <w:pPr>
         <w:pStyle w:val="Lijstalinea"/>
@@ -3033,6 +2688,92 @@
     </w:lvl>
   </w:abstractNum>
   <w:abstractNum w:abstractNumId="1" w15:restartNumberingAfterBreak="0">
+    <w:nsid w:val="1A1C6867"/>
+    <w:multiLevelType w:val="hybridMultilevel"/>
+    <w:tmpl w:val="F3F6AC02"/>
+    <w:lvl w:ilvl="0" w:tplc="D624CE18">
+      <w:start w:val="1"/>
+      <w:numFmt w:val="lowerLetter"/>
+      <w:lvlText w:val="%1."/>
+      <w:lvlJc w:val="left"/>
+      <w:pPr>
+        <w:ind w:left="360" w:hanging="360"/>
+      </w:pPr>
+    </w:lvl>
+    <w:lvl w:ilvl="1" w:tplc="04130019">
+      <w:start w:val="1"/>
+      <w:numFmt w:val="lowerLetter"/>
+      <w:lvlText w:val="%2."/>
+      <w:lvlJc w:val="left"/>
+      <w:pPr>
+        <w:ind w:left="1080" w:hanging="360"/>
+      </w:pPr>
+    </w:lvl>
+    <w:lvl w:ilvl="2" w:tplc="0413001B">
+      <w:start w:val="1"/>
+      <w:numFmt w:val="lowerRoman"/>
+      <w:lvlText w:val="%3."/>
+      <w:lvlJc w:val="right"/>
+      <w:pPr>
+        <w:ind w:left="1800" w:hanging="180"/>
+      </w:pPr>
+    </w:lvl>
+    <w:lvl w:ilvl="3" w:tplc="0413000F">
+      <w:start w:val="1"/>
+      <w:numFmt w:val="decimal"/>
+      <w:lvlText w:val="%4."/>
+      <w:lvlJc w:val="left"/>
+      <w:pPr>
+        <w:ind w:left="2520" w:hanging="360"/>
+      </w:pPr>
+    </w:lvl>
+    <w:lvl w:ilvl="4" w:tplc="04130019">
+      <w:start w:val="1"/>
+      <w:numFmt w:val="lowerLetter"/>
+      <w:lvlText w:val="%5."/>
+      <w:lvlJc w:val="left"/>
+      <w:pPr>
+        <w:ind w:left="3240" w:hanging="360"/>
+      </w:pPr>
+    </w:lvl>
+    <w:lvl w:ilvl="5" w:tplc="0413001B">
+      <w:start w:val="1"/>
+      <w:numFmt w:val="lowerRoman"/>
+      <w:lvlText w:val="%6."/>
+      <w:lvlJc w:val="right"/>
+      <w:pPr>
+        <w:ind w:left="3960" w:hanging="180"/>
+      </w:pPr>
+    </w:lvl>
+    <w:lvl w:ilvl="6" w:tplc="0413000F">
+      <w:start w:val="1"/>
+      <w:numFmt w:val="decimal"/>
+      <w:lvlText w:val="%7."/>
+      <w:lvlJc w:val="left"/>
+      <w:pPr>
+        <w:ind w:left="4680" w:hanging="360"/>
+      </w:pPr>
+    </w:lvl>
+    <w:lvl w:ilvl="7" w:tplc="04130019">
+      <w:start w:val="1"/>
+      <w:numFmt w:val="lowerLetter"/>
+      <w:lvlText w:val="%8."/>
+      <w:lvlJc w:val="left"/>
+      <w:pPr>
+        <w:ind w:left="5400" w:hanging="360"/>
+      </w:pPr>
+    </w:lvl>
+    <w:lvl w:ilvl="8" w:tplc="0413001B">
+      <w:start w:val="1"/>
+      <w:numFmt w:val="lowerRoman"/>
+      <w:lvlText w:val="%9."/>
+      <w:lvlJc w:val="right"/>
+      <w:pPr>
+        <w:ind w:left="6120" w:hanging="180"/>
+      </w:pPr>
+    </w:lvl>
+  </w:abstractNum>
+  <w:abstractNum w:abstractNumId="2" w15:restartNumberingAfterBreak="0">
     <w:nsid w:val="22960CE0"/>
     <w:multiLevelType w:val="hybridMultilevel"/>
     <w:tmpl w:val="F3F6AC02"/>
@@ -3118,7 +2859,7 @@
       </w:pPr>
     </w:lvl>
   </w:abstractNum>
-  <w:abstractNum w:abstractNumId="2" w15:restartNumberingAfterBreak="0">
+  <w:abstractNum w:abstractNumId="3" w15:restartNumberingAfterBreak="0">
     <w:nsid w:val="588A7196"/>
     <w:multiLevelType w:val="hybridMultilevel"/>
     <w:tmpl w:val="C9C03FCC"/>
@@ -3232,7 +2973,7 @@
     </w:lvl>
   </w:abstractNum>
   <w:num w:numId="1">
-    <w:abstractNumId w:val="2"/>
+    <w:abstractNumId w:val="3"/>
   </w:num>
   <w:num w:numId="2">
     <w:abstractNumId w:val="0"/>
@@ -3245,6 +2986,36 @@
     </w:lvlOverride>
   </w:num>
   <w:num w:numId="3">
+    <w:abstractNumId w:val="2"/>
+    <w:lvlOverride w:ilvl="0">
+      <w:startOverride w:val="1"/>
+    </w:lvlOverride>
+    <w:lvlOverride w:ilvl="1">
+      <w:startOverride w:val="1"/>
+    </w:lvlOverride>
+    <w:lvlOverride w:ilvl="2">
+      <w:startOverride w:val="1"/>
+    </w:lvlOverride>
+    <w:lvlOverride w:ilvl="3">
+      <w:startOverride w:val="1"/>
+    </w:lvlOverride>
+    <w:lvlOverride w:ilvl="4">
+      <w:startOverride w:val="1"/>
+    </w:lvlOverride>
+    <w:lvlOverride w:ilvl="5">
+      <w:startOverride w:val="1"/>
+    </w:lvlOverride>
+    <w:lvlOverride w:ilvl="6">
+      <w:startOverride w:val="1"/>
+    </w:lvlOverride>
+    <w:lvlOverride w:ilvl="7">
+      <w:startOverride w:val="1"/>
+    </w:lvlOverride>
+    <w:lvlOverride w:ilvl="8">
+      <w:startOverride w:val="1"/>
+    </w:lvlOverride>
+  </w:num>
+  <w:num w:numId="4">
     <w:abstractNumId w:val="1"/>
     <w:lvlOverride w:ilvl="0">
       <w:startOverride w:val="1"/>
@@ -3698,6 +3469,7 @@
   <w:style w:type="character" w:default="1" w:styleId="Standaardalinea-lettertype">
     <w:name w:val="Default Paragraph Font"/>
     <w:uiPriority w:val="1"/>
+    <w:semiHidden/>
     <w:unhideWhenUsed/>
   </w:style>
   <w:style w:type="table" w:default="1" w:styleId="Standaardtabel">

</xml_diff>